<commit_message>
Finished initial demo Medical Database, formatted correctly
</commit_message>
<xml_diff>
--- a/PatientDBUseCase/Patient-1-Hill,Ann/PatientHistory.docx
+++ b/PatientDBUseCase/Patient-1-Hill,Ann/PatientHistory.docx
@@ -9,9 +9,9 @@
         <w:tblLook w:val="04A0" w:firstRow="1" w:lastRow="0" w:firstColumn="1" w:lastColumn="0" w:noHBand="0" w:noVBand="1"/>
       </w:tblPr>
       <w:tblGrid>
-        <w:gridCol w:w="3722"/>
-        <w:gridCol w:w="1861"/>
-        <w:gridCol w:w="3722"/>
+        <w:gridCol w:w="4224"/>
+        <w:gridCol w:w="1700"/>
+        <w:gridCol w:w="3426"/>
       </w:tblGrid>
       <w:tr>
         <w:trPr>
@@ -22,7 +22,34 @@
             <w:tcW w:w="3722" w:type="dxa"/>
             <w:vMerge w:val="restart"/>
           </w:tcPr>
-          <w:p/>
+          <w:p>
+            <w:r>
+              <w:pict>
+                <v:shapetype id="_x0000_t75" coordsize="21600,21600" o:spt="75" o:preferrelative="t" path="m@4@5l@4@11@9@11@9@5xe" filled="f" stroked="f">
+                  <v:stroke joinstyle="miter"/>
+                  <v:formulas>
+                    <v:f eqn="if lineDrawn pixelLineWidth 0"/>
+                    <v:f eqn="sum @0 1 0"/>
+                    <v:f eqn="sum 0 0 @1"/>
+                    <v:f eqn="prod @2 1 2"/>
+                    <v:f eqn="prod @3 21600 pixelWidth"/>
+                    <v:f eqn="prod @3 21600 pixelHeight"/>
+                    <v:f eqn="sum @0 0 1"/>
+                    <v:f eqn="prod @6 1 2"/>
+                    <v:f eqn="prod @7 21600 pixelWidth"/>
+                    <v:f eqn="sum @8 21600 0"/>
+                    <v:f eqn="prod @7 21600 pixelHeight"/>
+                    <v:f eqn="sum @10 21600 0"/>
+                  </v:formulas>
+                  <v:path o:extrusionok="f" gradientshapeok="t" o:connecttype="rect"/>
+                  <o:lock v:ext="edit" aspectratio="t"/>
+                </v:shapetype>
+                <v:shape id="_x0000_i1025" type="#_x0000_t75" style="width:200.25pt;height:202.5pt">
+                  <v:imagedata r:id="rId5" o:title="creep"/>
+                </v:shape>
+              </w:pict>
+            </w:r>
+          </w:p>
         </w:tc>
         <w:tc>
           <w:tcPr>
@@ -48,11 +75,9 @@
             <w:tcW w:w="3722" w:type="dxa"/>
           </w:tcPr>
           <w:p>
-            <w:pPr>
-              <w:rPr>
-                <w:b/>
-              </w:rPr>
-            </w:pPr>
+            <w:r>
+              <w:t>Hill</w:t>
+            </w:r>
           </w:p>
         </w:tc>
       </w:tr>
@@ -91,9 +116,9 @@
             <w:tcW w:w="3722" w:type="dxa"/>
           </w:tcPr>
           <w:p>
-            <w:pPr>
-              <w:jc w:val="center"/>
-            </w:pPr>
+            <w:r>
+              <w:t>Margery</w:t>
+            </w:r>
           </w:p>
         </w:tc>
       </w:tr>
@@ -132,9 +157,9 @@
             <w:tcW w:w="3722" w:type="dxa"/>
           </w:tcPr>
           <w:p>
-            <w:pPr>
-              <w:jc w:val="center"/>
-            </w:pPr>
+            <w:r>
+              <w:t>Ann</w:t>
+            </w:r>
           </w:p>
         </w:tc>
       </w:tr>
@@ -173,9 +198,9 @@
             <w:tcW w:w="3722" w:type="dxa"/>
           </w:tcPr>
           <w:p>
-            <w:pPr>
-              <w:jc w:val="center"/>
-            </w:pPr>
+            <w:r>
+              <w:t>123094120349123</w:t>
+            </w:r>
           </w:p>
         </w:tc>
       </w:tr>
@@ -217,7 +242,11 @@
           <w:tcPr>
             <w:tcW w:w="6114" w:type="dxa"/>
           </w:tcPr>
-          <w:p/>
+          <w:p>
+            <w:r>
+              <w:t>Married</w:t>
+            </w:r>
+          </w:p>
         </w:tc>
       </w:tr>
       <w:tr>
@@ -246,7 +275,11 @@
           <w:tcPr>
             <w:tcW w:w="6114" w:type="dxa"/>
           </w:tcPr>
-          <w:p/>
+          <w:p>
+            <w:r>
+              <w:t>3</w:t>
+            </w:r>
+          </w:p>
         </w:tc>
       </w:tr>
       <w:tr>
@@ -275,7 +308,11 @@
           <w:tcPr>
             <w:tcW w:w="6114" w:type="dxa"/>
           </w:tcPr>
-          <w:p/>
+          <w:p>
+            <w:r>
+              <w:t>Alfred Hitchcock (husband)</w:t>
+            </w:r>
+          </w:p>
         </w:tc>
       </w:tr>
       <w:tr>
@@ -304,7 +341,11 @@
           <w:tcPr>
             <w:tcW w:w="6114" w:type="dxa"/>
           </w:tcPr>
-          <w:p/>
+          <w:p>
+            <w:r>
+              <w:t>Alfred Hitchcock</w:t>
+            </w:r>
+          </w:p>
         </w:tc>
       </w:tr>
       <w:tr>
@@ -333,7 +374,11 @@
           <w:tcPr>
             <w:tcW w:w="6114" w:type="dxa"/>
           </w:tcPr>
-          <w:p/>
+          <w:p>
+            <w:r>
+              <w:t>126 383 8912</w:t>
+            </w:r>
+          </w:p>
         </w:tc>
       </w:tr>
       <w:tr>
@@ -362,7 +407,11 @@
           <w:tcPr>
             <w:tcW w:w="6114" w:type="dxa"/>
           </w:tcPr>
-          <w:p/>
+          <w:p>
+            <w:r>
+              <w:t>Such@suchc.com</w:t>
+            </w:r>
+          </w:p>
         </w:tc>
       </w:tr>
       <w:tr>
@@ -391,7 +440,11 @@
           <w:tcPr>
             <w:tcW w:w="6114" w:type="dxa"/>
           </w:tcPr>
-          <w:p/>
+          <w:p>
+            <w:r>
+              <w:t>n/a</w:t>
+            </w:r>
+          </w:p>
         </w:tc>
       </w:tr>
       <w:tr>
@@ -420,7 +473,11 @@
           <w:tcPr>
             <w:tcW w:w="6114" w:type="dxa"/>
           </w:tcPr>
-          <w:p/>
+          <w:p>
+            <w:r>
+              <w:t>n/a</w:t>
+            </w:r>
+          </w:p>
         </w:tc>
       </w:tr>
       <w:tr>
@@ -449,7 +506,11 @@
           <w:tcPr>
             <w:tcW w:w="6114" w:type="dxa"/>
           </w:tcPr>
-          <w:p/>
+          <w:p>
+            <w:r>
+              <w:t>n/a</w:t>
+            </w:r>
+          </w:p>
         </w:tc>
       </w:tr>
       <w:tr>
@@ -510,14 +571,17 @@
           <w:tcPr>
             <w:tcW w:w="6114" w:type="dxa"/>
           </w:tcPr>
-          <w:p/>
+          <w:p>
+            <w:r>
+              <w:t>Awesome Health Forever</w:t>
+            </w:r>
+            <w:bookmarkStart w:id="0" w:name="_GoBack"/>
+            <w:bookmarkEnd w:id="0"/>
+          </w:p>
         </w:tc>
       </w:tr>
     </w:tbl>
-    <w:p>
-      <w:bookmarkStart w:id="0" w:name="_GoBack"/>
-      <w:bookmarkEnd w:id="0"/>
-    </w:p>
+    <w:p/>
     <w:sectPr>
       <w:pgSz w:w="12240" w:h="15840"/>
       <w:pgMar w:top="1440" w:right="1440" w:bottom="1440" w:left="1440" w:header="708" w:footer="708" w:gutter="0"/>
@@ -1244,7 +1308,7 @@
 </file>
 
 <file path=customXml/itemProps1.xml><?xml version="1.0" encoding="utf-8"?>
-<ds:datastoreItem xmlns:ds="http://schemas.openxmlformats.org/officeDocument/2006/customXml" ds:itemID="{9090531E-0E08-4120-A14B-1B308089716B}">
+<ds:datastoreItem xmlns:ds="http://schemas.openxmlformats.org/officeDocument/2006/customXml" ds:itemID="{7B77FAE9-C081-44A3-937C-CC3B079CF798}">
   <ds:schemaRefs>
     <ds:schemaRef ds:uri="http://schemas.openxmlformats.org/officeDocument/2006/bibliography"/>
   </ds:schemaRefs>

</xml_diff>